<commit_message>
Modification du sketch de l'accueil, du détail d'une liste, avancement dans la Storyboard.odt (création d'une liste, consultation d'une liste) ajout des sketchs dans Sketchs.docx.
</commit_message>
<xml_diff>
--- a/Travail/Sketchs.docx
+++ b/Travail/Sketchs.docx
@@ -19,7 +19,25 @@
           <w:szCs w:val="36"/>
           <w:u w:val="single"/>
         </w:rPr>
-        <w:t>Liste des sketchs accompagnés d’une description</w:t>
+        <w:t xml:space="preserve">Liste des sketchs </w:t>
+      </w:r>
+      <w:r>
+        <w:rPr>
+          <w:b/>
+          <w:sz w:val="36"/>
+          <w:szCs w:val="36"/>
+          <w:u w:val="single"/>
+        </w:rPr>
+        <w:t xml:space="preserve">principaux </w:t>
+      </w:r>
+      <w:r>
+        <w:rPr>
+          <w:b/>
+          <w:sz w:val="36"/>
+          <w:szCs w:val="36"/>
+          <w:u w:val="single"/>
+        </w:rPr>
+        <w:t>accompagnés d’une description</w:t>
       </w:r>
     </w:p>
     <w:p>
@@ -33,10 +51,10 @@
           <w:noProof/>
         </w:rPr>
         <w:drawing>
-          <wp:inline distT="0" distB="0" distL="0" distR="0" wp14:anchorId="0BCEF14F" wp14:editId="354AA2E8">
+          <wp:inline distT="0" distB="0" distL="0" distR="0" wp14:anchorId="591EDA3A" wp14:editId="79DC7213">
             <wp:extent cx="5760720" cy="2515598"/>
             <wp:effectExtent l="0" t="0" r="0" b="0"/>
-            <wp:docPr id="1" name="Image 1"/>
+            <wp:docPr id="7" name="Image 7"/>
             <wp:cNvGraphicFramePr>
               <a:graphicFrameLocks xmlns:a="http://schemas.openxmlformats.org/drawingml/2006/main" noChangeAspect="1"/>
             </wp:cNvGraphicFramePr>
@@ -44,7 +62,7 @@
               <a:graphicData uri="http://schemas.openxmlformats.org/drawingml/2006/picture">
                 <pic:pic xmlns:pic="http://schemas.openxmlformats.org/drawingml/2006/picture">
                   <pic:nvPicPr>
-                    <pic:cNvPr id="0" name="Picture 1"/>
+                    <pic:cNvPr id="0" name="Picture 3"/>
                     <pic:cNvPicPr>
                       <a:picLocks noChangeAspect="1" noChangeArrowheads="1"/>
                     </pic:cNvPicPr>
@@ -109,6 +127,9 @@
     <w:p>
       <w:r>
         <w:t>Détail d’un personnage</w:t>
+      </w:r>
+      <w:r>
+        <w:t> :</w:t>
       </w:r>
     </w:p>
     <w:p>
@@ -189,6 +210,9 @@
       <w:r>
         <w:t>Détail d’une liste</w:t>
       </w:r>
+      <w:r>
+        <w:t> :</w:t>
+      </w:r>
     </w:p>
     <w:p>
       <w:r>
@@ -196,10 +220,10 @@
           <w:noProof/>
         </w:rPr>
         <w:drawing>
-          <wp:inline distT="0" distB="0" distL="0" distR="0" wp14:anchorId="2FA7D039" wp14:editId="0E19BA2C">
+          <wp:inline distT="0" distB="0" distL="0" distR="0" wp14:anchorId="146CA333" wp14:editId="6A5CEF68">
             <wp:extent cx="4286250" cy="3810000"/>
             <wp:effectExtent l="0" t="0" r="0" b="0"/>
-            <wp:docPr id="4" name="Image 4"/>
+            <wp:docPr id="6" name="Image 6"/>
             <wp:cNvGraphicFramePr>
               <a:graphicFrameLocks xmlns:a="http://schemas.openxmlformats.org/drawingml/2006/main" noChangeAspect="1"/>
             </wp:cNvGraphicFramePr>
@@ -207,7 +231,7 @@
               <a:graphicData uri="http://schemas.openxmlformats.org/drawingml/2006/picture">
                 <pic:pic xmlns:pic="http://schemas.openxmlformats.org/drawingml/2006/picture">
                   <pic:nvPicPr>
-                    <pic:cNvPr id="0" name="Picture 7"/>
+                    <pic:cNvPr id="0" name="Picture 1"/>
                     <pic:cNvPicPr>
                       <a:picLocks noChangeAspect="1" noChangeArrowheads="1"/>
                     </pic:cNvPicPr>
@@ -272,13 +296,13 @@
     <w:p/>
     <w:p/>
     <w:p/>
-    <w:p/>
-    <w:p/>
-    <w:p/>
-    <w:p/>
-    <w:p/>
-    <w:p>
-      <w:r>
+    <w:p>
+      <w:bookmarkStart w:id="0" w:name="_GoBack"/>
+      <w:bookmarkEnd w:id="0"/>
+    </w:p>
+    <w:p>
+      <w:r>
+        <w:lastRenderedPageBreak/>
         <w:t>Enregistrement d’un nouveau personnage :</w:t>
       </w:r>
     </w:p>
@@ -340,27 +364,22 @@
     <w:p/>
     <w:p>
       <w:r>
-        <w:t>Cette fenêtre permet de créer un nouveau personnage et donc de renseigner les différents champs qui le composent (</w:t>
-      </w:r>
-      <w:r>
-        <w:t>Nom, citation, Jeux vidéo, thème musical, relations, descriptions</w:t>
-      </w:r>
-      <w:r>
-        <w:t>).</w:t>
-      </w:r>
-    </w:p>
-    <w:p/>
-    <w:p/>
-    <w:p/>
-    <w:p/>
-    <w:p>
-      <w:bookmarkStart w:id="0" w:name="_GoBack"/>
-      <w:bookmarkEnd w:id="0"/>
-    </w:p>
+        <w:t>Cette fenêtre permet de créer un nouveau personnage et donc de renseigner les différents champs qui le composent (Nom, citation, Jeux vidéo, thème musical, relations, descriptions).</w:t>
+      </w:r>
+    </w:p>
+    <w:p/>
+    <w:p/>
+    <w:p/>
+    <w:p/>
+    <w:p/>
+    <w:p/>
+    <w:p/>
+    <w:p/>
+    <w:p/>
     <w:p>
       <w:r>
         <w:lastRenderedPageBreak/>
-        <w:t>Modification des jeux vidéo qui composent un personnage :</w:t>
+        <w:t>Modification d’un personnage :</w:t>
       </w:r>
     </w:p>
     <w:p>
@@ -369,10 +388,10 @@
           <w:noProof/>
         </w:rPr>
         <w:drawing>
-          <wp:inline distT="0" distB="0" distL="0" distR="0" wp14:anchorId="2C627F8B" wp14:editId="59C3D1C9">
-            <wp:extent cx="4286250" cy="3305175"/>
-            <wp:effectExtent l="0" t="0" r="0" b="9525"/>
-            <wp:docPr id="3" name="Image 3"/>
+          <wp:inline distT="0" distB="0" distL="0" distR="0" wp14:anchorId="43804E45" wp14:editId="1F4DA090">
+            <wp:extent cx="5760720" cy="5056103"/>
+            <wp:effectExtent l="0" t="0" r="0" b="0"/>
+            <wp:docPr id="8" name="Image 8"/>
             <wp:cNvGraphicFramePr>
               <a:graphicFrameLocks xmlns:a="http://schemas.openxmlformats.org/drawingml/2006/main" noChangeAspect="1"/>
             </wp:cNvGraphicFramePr>
@@ -401,7 +420,7 @@
                   <pic:spPr bwMode="auto">
                     <a:xfrm>
                       <a:off x="0" y="0"/>
-                      <a:ext cx="4286250" cy="3305175"/>
+                      <a:ext cx="5760720" cy="5056103"/>
                     </a:xfrm>
                     <a:prstGeom prst="rect">
                       <a:avLst/>
@@ -420,7 +439,7 @@
     </w:p>
     <w:p>
       <w:r>
-        <w:t xml:space="preserve">Dans cette fenêtre nous pouvons modifier les jeux vidéo dans lesquels le personnage apparait. Un jeu peut appartenir à une série. </w:t>
+        <w:t>Cette page permet à l’utilisateur de modifier les différents champs qui composent un personnage il peut ensuite enregistrer les modifications pour que les nouvelles informations saisies remplacent les anciennes.</w:t>
       </w:r>
     </w:p>
     <w:p/>

</xml_diff>

<commit_message>
Dans Sketchs.docx : remplacment du wireframe de la modification d'un personnage par le wireframe le plus récent + ajout des wireframes permettant de renseigner les jeux vidéos, les relations et le thème musical des personnages.
</commit_message>
<xml_diff>
--- a/Travail/Sketchs.docx
+++ b/Travail/Sketchs.docx
@@ -4,7 +4,7 @@
   <w:body>
     <w:p>
       <w:pPr>
-        <w:jc w:val="center"/>
+        <w:jc w:val="both"/>
         <w:rPr>
           <w:b/>
           <w:sz w:val="36"/>
@@ -41,11 +41,17 @@
       </w:r>
     </w:p>
     <w:p>
+      <w:pPr>
+        <w:jc w:val="both"/>
+      </w:pPr>
       <w:r>
         <w:t>Accueil :</w:t>
       </w:r>
     </w:p>
     <w:p>
+      <w:pPr>
+        <w:jc w:val="both"/>
+      </w:pPr>
       <w:r>
         <w:rPr>
           <w:noProof/>
@@ -123,8 +129,15 @@
         <w:t>moteur de recherche est intégré à ces deux onglets (fenêtre de gauche on peut rechercher un personnage et dans celle de droite un jeu).</w:t>
       </w:r>
     </w:p>
-    <w:p/>
-    <w:p>
+    <w:p>
+      <w:pPr>
+        <w:jc w:val="both"/>
+      </w:pPr>
+    </w:p>
+    <w:p>
+      <w:pPr>
+        <w:jc w:val="both"/>
+      </w:pPr>
       <w:r>
         <w:t>Détail d’un personnage</w:t>
       </w:r>
@@ -133,6 +146,9 @@
       </w:r>
     </w:p>
     <w:p>
+      <w:pPr>
+        <w:jc w:val="both"/>
+      </w:pPr>
       <w:r>
         <w:rPr>
           <w:noProof/>
@@ -188,12 +204,15 @@
       </w:r>
     </w:p>
     <w:p>
-      <w:r>
-        <w:t xml:space="preserve">Sur cette page on découvre les informations qui composent un personnage (Nom, citation, Jeux vidéo, thème musical, relations, descriptions). On peut ici modifier le personnage, l’exporter dans un </w:t>
+      <w:pPr>
+        <w:jc w:val="both"/>
+      </w:pPr>
+      <w:r>
+        <w:t xml:space="preserve">Sur cette page on découvre les informations qui composent un personnage (Nom, citation, Jeux vidéo, thème musical, relations, descriptions). On peut ici modifier le personnage, l’exporter dans un fichier, </w:t>
       </w:r>
       <w:r>
         <w:lastRenderedPageBreak/>
-        <w:t>fichier, l’ajouter à une liste, ou encore le supprimer. Sur la gauche de la fenêtre peut parcourir la liste des personnages</w:t>
+        <w:t>l’ajouter à une liste, ou encore le supprimer. Sur la gauche de la fenêtre peut parcourir la liste des personnages</w:t>
       </w:r>
       <w:r>
         <w:t xml:space="preserve"> et</w:t>
@@ -205,8 +224,15 @@
         <w:t>.</w:t>
       </w:r>
     </w:p>
-    <w:p/>
-    <w:p>
+    <w:p>
+      <w:pPr>
+        <w:jc w:val="both"/>
+      </w:pPr>
+    </w:p>
+    <w:p>
+      <w:pPr>
+        <w:jc w:val="both"/>
+      </w:pPr>
       <w:r>
         <w:t>Détail d’une liste</w:t>
       </w:r>
@@ -215,6 +241,9 @@
       </w:r>
     </w:p>
     <w:p>
+      <w:pPr>
+        <w:jc w:val="both"/>
+      </w:pPr>
       <w:r>
         <w:rPr>
           <w:noProof/>
@@ -270,6 +299,9 @@
       </w:r>
     </w:p>
     <w:p>
+      <w:pPr>
+        <w:jc w:val="both"/>
+      </w:pPr>
       <w:r>
         <w:t xml:space="preserve">Cette page permet de </w:t>
       </w:r>
@@ -286,33 +318,80 @@
         <w:t xml:space="preserve"> On peut aussi rechercher un personnage dans la liste.</w:t>
       </w:r>
     </w:p>
-    <w:p/>
-    <w:p/>
-    <w:p/>
-    <w:p/>
-    <w:p/>
-    <w:p/>
-    <w:p/>
-    <w:p/>
-    <w:p/>
-    <w:p/>
-    <w:p>
-      <w:bookmarkStart w:id="0" w:name="_GoBack"/>
-      <w:bookmarkEnd w:id="0"/>
-    </w:p>
-    <w:p>
+    <w:p>
+      <w:pPr>
+        <w:jc w:val="both"/>
+      </w:pPr>
+    </w:p>
+    <w:p>
+      <w:pPr>
+        <w:jc w:val="both"/>
+      </w:pPr>
+    </w:p>
+    <w:p>
+      <w:pPr>
+        <w:jc w:val="both"/>
+      </w:pPr>
+    </w:p>
+    <w:p>
+      <w:pPr>
+        <w:jc w:val="both"/>
+      </w:pPr>
+    </w:p>
+    <w:p>
+      <w:pPr>
+        <w:jc w:val="both"/>
+      </w:pPr>
+    </w:p>
+    <w:p>
+      <w:pPr>
+        <w:jc w:val="both"/>
+      </w:pPr>
+    </w:p>
+    <w:p>
+      <w:pPr>
+        <w:jc w:val="both"/>
+      </w:pPr>
+    </w:p>
+    <w:p>
+      <w:pPr>
+        <w:jc w:val="both"/>
+      </w:pPr>
+    </w:p>
+    <w:p>
+      <w:pPr>
+        <w:jc w:val="both"/>
+      </w:pPr>
+    </w:p>
+    <w:p>
+      <w:pPr>
+        <w:jc w:val="both"/>
+      </w:pPr>
+    </w:p>
+    <w:p>
+      <w:pPr>
+        <w:jc w:val="both"/>
+      </w:pPr>
+    </w:p>
+    <w:p>
+      <w:pPr>
+        <w:jc w:val="both"/>
+      </w:pPr>
       <w:r>
         <w:lastRenderedPageBreak/>
         <w:t>Enregistrement d’un nouveau personnage :</w:t>
       </w:r>
     </w:p>
     <w:p>
+      <w:pPr>
+        <w:jc w:val="both"/>
+      </w:pPr>
       <w:r>
         <w:rPr>
           <w:noProof/>
         </w:rPr>
         <w:drawing>
-          <wp:inline distT="0" distB="0" distL="0" distR="0" wp14:anchorId="668124E7" wp14:editId="7EDD0F12">
+          <wp:inline distT="0" distB="0" distL="0" distR="0" wp14:anchorId="668124E7" wp14:editId="2C4B6347">
             <wp:extent cx="5760720" cy="5062733"/>
             <wp:effectExtent l="0" t="0" r="0" b="5080"/>
             <wp:docPr id="5" name="Image 5"/>
@@ -361,37 +440,46 @@
         </w:drawing>
       </w:r>
     </w:p>
-    <w:p/>
-    <w:p>
+    <w:p>
+      <w:pPr>
+        <w:jc w:val="both"/>
+      </w:pPr>
+    </w:p>
+    <w:p>
+      <w:pPr>
+        <w:jc w:val="both"/>
+      </w:pPr>
       <w:r>
         <w:t>Cette fenêtre permet de créer un nouveau personnage et donc de renseigner les différents champs qui le composent (Nom, citation, Jeux vidéo, thème musical, relations, descriptions).</w:t>
       </w:r>
     </w:p>
-    <w:p/>
-    <w:p/>
-    <w:p/>
-    <w:p/>
-    <w:p/>
-    <w:p/>
-    <w:p/>
-    <w:p/>
-    <w:p/>
-    <w:p>
+    <w:p>
+      <w:r>
+        <w:br w:type="page"/>
+      </w:r>
+    </w:p>
+    <w:p>
+      <w:pPr>
+        <w:jc w:val="both"/>
+      </w:pPr>
       <w:r>
         <w:lastRenderedPageBreak/>
-        <w:t>Modification d’un personnage :</w:t>
-      </w:r>
-    </w:p>
-    <w:p>
+        <w:t>Saisie des jeux vidéo dans lesquels le personnage apparaît</w:t>
+      </w:r>
+    </w:p>
+    <w:p>
+      <w:pPr>
+        <w:jc w:val="both"/>
+      </w:pPr>
       <w:r>
         <w:rPr>
           <w:noProof/>
         </w:rPr>
         <w:drawing>
-          <wp:inline distT="0" distB="0" distL="0" distR="0" wp14:anchorId="43804E45" wp14:editId="1F4DA090">
-            <wp:extent cx="5760720" cy="5056103"/>
-            <wp:effectExtent l="0" t="0" r="0" b="0"/>
-            <wp:docPr id="8" name="Image 8"/>
+          <wp:inline distT="0" distB="0" distL="0" distR="0" wp14:anchorId="3AE8D40E" wp14:editId="40FBEFC2">
+            <wp:extent cx="4290695" cy="3305810"/>
+            <wp:effectExtent l="0" t="0" r="0" b="8890"/>
+            <wp:docPr id="1" name="Image 1"/>
             <wp:cNvGraphicFramePr>
               <a:graphicFrameLocks xmlns:a="http://schemas.openxmlformats.org/drawingml/2006/main" noChangeAspect="1"/>
             </wp:cNvGraphicFramePr>
@@ -399,7 +487,7 @@
               <a:graphicData uri="http://schemas.openxmlformats.org/drawingml/2006/picture">
                 <pic:pic xmlns:pic="http://schemas.openxmlformats.org/drawingml/2006/picture">
                   <pic:nvPicPr>
-                    <pic:cNvPr id="0" name="Picture 5"/>
+                    <pic:cNvPr id="0" name="Picture 1"/>
                     <pic:cNvPicPr>
                       <a:picLocks noChangeAspect="1" noChangeArrowheads="1"/>
                     </pic:cNvPicPr>
@@ -420,7 +508,7 @@
                   <pic:spPr bwMode="auto">
                     <a:xfrm>
                       <a:off x="0" y="0"/>
-                      <a:ext cx="5760720" cy="5056103"/>
+                      <a:ext cx="4290695" cy="3305810"/>
                     </a:xfrm>
                     <a:prstGeom prst="rect">
                       <a:avLst/>
@@ -438,11 +526,264 @@
       </w:r>
     </w:p>
     <w:p>
+      <w:pPr>
+        <w:jc w:val="both"/>
+      </w:pPr>
+      <w:r>
+        <w:t>Cette fenêtre permet de saisir les jeux vidéo (et la série de jeux vidéo) dans lesquels le personnage en cours de création ou de modification apparaît. L’utilisateur peut en ajouter autant qu’il le veut et en supprimer, grâce aux boutons + et -.</w:t>
+      </w:r>
+    </w:p>
+    <w:p>
+      <w:pPr>
+        <w:jc w:val="both"/>
+      </w:pPr>
+    </w:p>
+    <w:p>
+      <w:pPr>
+        <w:jc w:val="both"/>
+      </w:pPr>
+      <w:r>
+        <w:t>Saisie du thème musical d’un personnage :</w:t>
+      </w:r>
+    </w:p>
+    <w:p>
+      <w:pPr>
+        <w:jc w:val="both"/>
+      </w:pPr>
+      <w:r>
+        <w:rPr>
+          <w:noProof/>
+        </w:rPr>
+        <w:drawing>
+          <wp:inline distT="0" distB="0" distL="0" distR="0" wp14:anchorId="3E03E20C" wp14:editId="241BEFD3">
+            <wp:extent cx="5762625" cy="2409825"/>
+            <wp:effectExtent l="0" t="0" r="9525" b="9525"/>
+            <wp:docPr id="3" name="Image 3"/>
+            <wp:cNvGraphicFramePr>
+              <a:graphicFrameLocks xmlns:a="http://schemas.openxmlformats.org/drawingml/2006/main" noChangeAspect="1"/>
+            </wp:cNvGraphicFramePr>
+            <a:graphic xmlns:a="http://schemas.openxmlformats.org/drawingml/2006/main">
+              <a:graphicData uri="http://schemas.openxmlformats.org/drawingml/2006/picture">
+                <pic:pic xmlns:pic="http://schemas.openxmlformats.org/drawingml/2006/picture">
+                  <pic:nvPicPr>
+                    <pic:cNvPr id="0" name="Picture 2"/>
+                    <pic:cNvPicPr>
+                      <a:picLocks noChangeAspect="1" noChangeArrowheads="1"/>
+                    </pic:cNvPicPr>
+                  </pic:nvPicPr>
+                  <pic:blipFill>
+                    <a:blip r:embed="rId11">
+                      <a:extLst>
+                        <a:ext uri="{28A0092B-C50C-407E-A947-70E740481C1C}">
+                          <a14:useLocalDpi xmlns:a14="http://schemas.microsoft.com/office/drawing/2010/main" val="0"/>
+                        </a:ext>
+                      </a:extLst>
+                    </a:blip>
+                    <a:srcRect/>
+                    <a:stretch>
+                      <a:fillRect/>
+                    </a:stretch>
+                  </pic:blipFill>
+                  <pic:spPr bwMode="auto">
+                    <a:xfrm>
+                      <a:off x="0" y="0"/>
+                      <a:ext cx="5762625" cy="2409825"/>
+                    </a:xfrm>
+                    <a:prstGeom prst="rect">
+                      <a:avLst/>
+                    </a:prstGeom>
+                    <a:noFill/>
+                    <a:ln>
+                      <a:noFill/>
+                    </a:ln>
+                  </pic:spPr>
+                </pic:pic>
+              </a:graphicData>
+            </a:graphic>
+          </wp:inline>
+        </w:drawing>
+      </w:r>
+    </w:p>
+    <w:p>
+      <w:pPr>
+        <w:jc w:val="both"/>
+      </w:pPr>
+      <w:r>
+        <w:t>Cette fenêtre permet de saisir le thème musical du personnage en cours de création ou de modification. Si le thème est une musique unique, l’utilisateur peut mettre le titre en question et éventuellement un lien (wireframe de gauche). S’il s’agit d’un leitmotiv revenant dans plusieurs titres, l’utilisateur peut renseigner les différents titres avec éventuellement un lien pour chaque titre (wireframe de droite).</w:t>
+      </w:r>
+    </w:p>
+    <w:p>
+      <w:pPr>
+        <w:jc w:val="both"/>
+      </w:pPr>
+    </w:p>
+    <w:p>
+      <w:pPr>
+        <w:jc w:val="both"/>
+      </w:pPr>
+      <w:r>
+        <w:lastRenderedPageBreak/>
+        <w:t>Saisie des relations avec les autres personnages :</w:t>
+      </w:r>
+    </w:p>
+    <w:p>
+      <w:pPr>
+        <w:jc w:val="both"/>
+      </w:pPr>
+      <w:r>
+        <w:rPr>
+          <w:noProof/>
+        </w:rPr>
+        <w:drawing>
+          <wp:inline distT="0" distB="0" distL="0" distR="0" wp14:anchorId="2FB28546" wp14:editId="43C456CA">
+            <wp:extent cx="4791075" cy="4219575"/>
+            <wp:effectExtent l="0" t="0" r="9525" b="9525"/>
+            <wp:docPr id="4" name="Image 4"/>
+            <wp:cNvGraphicFramePr>
+              <a:graphicFrameLocks xmlns:a="http://schemas.openxmlformats.org/drawingml/2006/main" noChangeAspect="1"/>
+            </wp:cNvGraphicFramePr>
+            <a:graphic xmlns:a="http://schemas.openxmlformats.org/drawingml/2006/main">
+              <a:graphicData uri="http://schemas.openxmlformats.org/drawingml/2006/picture">
+                <pic:pic xmlns:pic="http://schemas.openxmlformats.org/drawingml/2006/picture">
+                  <pic:nvPicPr>
+                    <pic:cNvPr id="0" name="Picture 3"/>
+                    <pic:cNvPicPr>
+                      <a:picLocks noChangeAspect="1" noChangeArrowheads="1"/>
+                    </pic:cNvPicPr>
+                  </pic:nvPicPr>
+                  <pic:blipFill>
+                    <a:blip r:embed="rId12">
+                      <a:extLst>
+                        <a:ext uri="{28A0092B-C50C-407E-A947-70E740481C1C}">
+                          <a14:useLocalDpi xmlns:a14="http://schemas.microsoft.com/office/drawing/2010/main" val="0"/>
+                        </a:ext>
+                      </a:extLst>
+                    </a:blip>
+                    <a:srcRect/>
+                    <a:stretch>
+                      <a:fillRect/>
+                    </a:stretch>
+                  </pic:blipFill>
+                  <pic:spPr bwMode="auto">
+                    <a:xfrm>
+                      <a:off x="0" y="0"/>
+                      <a:ext cx="4791075" cy="4219575"/>
+                    </a:xfrm>
+                    <a:prstGeom prst="rect">
+                      <a:avLst/>
+                    </a:prstGeom>
+                    <a:noFill/>
+                    <a:ln>
+                      <a:noFill/>
+                    </a:ln>
+                  </pic:spPr>
+                </pic:pic>
+              </a:graphicData>
+            </a:graphic>
+          </wp:inline>
+        </w:drawing>
+      </w:r>
+    </w:p>
+    <w:p>
+      <w:pPr>
+        <w:jc w:val="both"/>
+      </w:pPr>
+      <w:r>
+        <w:t xml:space="preserve">L’utilisateur peut renseigner ici les relations entre le personnage en cours d’enregistrement ou de modification et les autres. Il peut choisir un personnage pour lequel </w:t>
+      </w:r>
+      <w:r>
+        <w:t>il existe déjà une fiche, ou non. Il peut renseigner le type de relation (parent, ami, ennemi, etc.). L’utilisateur peut renseigner autant de relations qu’il le veut et en retirer grâce aux boutons + et -.</w:t>
+      </w:r>
+      <w:r>
+        <w:t xml:space="preserve"> </w:t>
+      </w:r>
+    </w:p>
+    <w:p>
+      <w:r>
+        <w:br w:type="page"/>
+      </w:r>
+    </w:p>
+    <w:p>
+      <w:pPr>
+        <w:jc w:val="both"/>
+      </w:pPr>
+      <w:bookmarkStart w:id="0" w:name="_GoBack"/>
+      <w:bookmarkEnd w:id="0"/>
+      <w:r>
+        <w:t>Modification d’un personnage :</w:t>
+      </w:r>
+    </w:p>
+    <w:p>
+      <w:pPr>
+        <w:jc w:val="both"/>
+      </w:pPr>
+      <w:r>
+        <w:rPr>
+          <w:noProof/>
+        </w:rPr>
+        <w:lastRenderedPageBreak/>
+        <w:drawing>
+          <wp:inline distT="0" distB="0" distL="0" distR="0" wp14:anchorId="43804E45" wp14:editId="0F51BC75">
+            <wp:extent cx="5760720" cy="4811457"/>
+            <wp:effectExtent l="0" t="0" r="0" b="8255"/>
+            <wp:docPr id="8" name="Image 8"/>
+            <wp:cNvGraphicFramePr>
+              <a:graphicFrameLocks xmlns:a="http://schemas.openxmlformats.org/drawingml/2006/main" noChangeAspect="1"/>
+            </wp:cNvGraphicFramePr>
+            <a:graphic xmlns:a="http://schemas.openxmlformats.org/drawingml/2006/main">
+              <a:graphicData uri="http://schemas.openxmlformats.org/drawingml/2006/picture">
+                <pic:pic xmlns:pic="http://schemas.openxmlformats.org/drawingml/2006/picture">
+                  <pic:nvPicPr>
+                    <pic:cNvPr id="0" name="Picture 5"/>
+                    <pic:cNvPicPr>
+                      <a:picLocks noChangeAspect="1" noChangeArrowheads="1"/>
+                    </pic:cNvPicPr>
+                  </pic:nvPicPr>
+                  <pic:blipFill>
+                    <a:blip r:embed="rId13">
+                      <a:extLst>
+                        <a:ext uri="{28A0092B-C50C-407E-A947-70E740481C1C}">
+                          <a14:useLocalDpi xmlns:a14="http://schemas.microsoft.com/office/drawing/2010/main" val="0"/>
+                        </a:ext>
+                      </a:extLst>
+                    </a:blip>
+                    <a:stretch>
+                      <a:fillRect/>
+                    </a:stretch>
+                  </pic:blipFill>
+                  <pic:spPr bwMode="auto">
+                    <a:xfrm>
+                      <a:off x="0" y="0"/>
+                      <a:ext cx="5760720" cy="4811457"/>
+                    </a:xfrm>
+                    <a:prstGeom prst="rect">
+                      <a:avLst/>
+                    </a:prstGeom>
+                    <a:noFill/>
+                    <a:ln>
+                      <a:noFill/>
+                    </a:ln>
+                  </pic:spPr>
+                </pic:pic>
+              </a:graphicData>
+            </a:graphic>
+          </wp:inline>
+        </w:drawing>
+      </w:r>
+    </w:p>
+    <w:p>
+      <w:pPr>
+        <w:jc w:val="both"/>
+      </w:pPr>
       <w:r>
         <w:t>Cette page permet à l’utilisateur de modifier les différents champs qui composent un personnage il peut ensuite enregistrer les modifications pour que les nouvelles informations saisies remplacent les anciennes.</w:t>
       </w:r>
     </w:p>
-    <w:p/>
+    <w:p>
+      <w:pPr>
+        <w:jc w:val="both"/>
+      </w:pPr>
+    </w:p>
     <w:sectPr>
       <w:pgSz w:w="11906" w:h="16838"/>
       <w:pgMar w:top="1417" w:right="1417" w:bottom="1417" w:left="1417" w:header="708" w:footer="708" w:gutter="0"/>
@@ -904,7 +1245,6 @@
   <w:style w:type="character" w:default="1" w:styleId="Policepardfaut">
     <w:name w:val="Default Paragraph Font"/>
     <w:uiPriority w:val="1"/>
-    <w:semiHidden/>
     <w:unhideWhenUsed/>
   </w:style>
   <w:style w:type="table" w:default="1" w:styleId="TableauNormal">

</xml_diff>

<commit_message>
Corrections mineures sur les wireframes de la page d'accueil et sur le wireframe de modification des personnages, et mise à jour de ces wireframes dans Sketchs.docx et Storyboard.odt
Ajout du wireframe de la modification des personnages dans Sketchs.docx
</commit_message>
<xml_diff>
--- a/Travail/Sketchs.docx
+++ b/Travail/Sketchs.docx
@@ -52,13 +52,14 @@
       <w:pPr>
         <w:jc w:val="both"/>
       </w:pPr>
+      <w:bookmarkStart w:id="0" w:name="_GoBack"/>
       <w:r>
         <w:rPr>
           <w:noProof/>
         </w:rPr>
         <w:drawing>
-          <wp:inline distT="0" distB="0" distL="0" distR="0" wp14:anchorId="591EDA3A" wp14:editId="79DC7213">
-            <wp:extent cx="5760720" cy="2515598"/>
+          <wp:inline distT="0" distB="0" distL="0" distR="0" wp14:anchorId="591EDA3A" wp14:editId="51D4AFCB">
+            <wp:extent cx="5760719" cy="2515598"/>
             <wp:effectExtent l="0" t="0" r="0" b="0"/>
             <wp:docPr id="7" name="Image 7"/>
             <wp:cNvGraphicFramePr>
@@ -81,7 +82,6 @@
                         </a:ext>
                       </a:extLst>
                     </a:blip>
-                    <a:srcRect/>
                     <a:stretch>
                       <a:fillRect/>
                     </a:stretch>
@@ -89,7 +89,7 @@
                   <pic:spPr bwMode="auto">
                     <a:xfrm>
                       <a:off x="0" y="0"/>
-                      <a:ext cx="5760720" cy="2515598"/>
+                      <a:ext cx="5760719" cy="2515598"/>
                     </a:xfrm>
                     <a:prstGeom prst="rect">
                       <a:avLst/>
@@ -105,6 +105,7 @@
           </wp:inline>
         </w:drawing>
       </w:r>
+      <w:bookmarkEnd w:id="0"/>
     </w:p>
     <w:p>
       <w:pPr>
@@ -130,10 +131,96 @@
       </w:r>
     </w:p>
     <w:p>
-      <w:pPr>
-        <w:jc w:val="both"/>
-      </w:pPr>
-    </w:p>
+      <w:r>
+        <w:br w:type="page"/>
+      </w:r>
+    </w:p>
+    <w:p/>
+    <w:p>
+      <w:pPr>
+        <w:jc w:val="both"/>
+      </w:pPr>
+      <w:r>
+        <w:t xml:space="preserve">Personnages d’une série de jeux </w:t>
+      </w:r>
+      <w:proofErr w:type="gramStart"/>
+      <w:r>
+        <w:t>vidéos</w:t>
+      </w:r>
+      <w:proofErr w:type="gramEnd"/>
+    </w:p>
+    <w:p>
+      <w:pPr>
+        <w:jc w:val="both"/>
+      </w:pPr>
+      <w:r>
+        <w:rPr>
+          <w:noProof/>
+        </w:rPr>
+        <w:drawing>
+          <wp:inline distT="0" distB="0" distL="0" distR="0" wp14:anchorId="1434272C" wp14:editId="102E1C55">
+            <wp:extent cx="4286250" cy="3810000"/>
+            <wp:effectExtent l="0" t="0" r="0" b="0"/>
+            <wp:docPr id="10" name="Image 10"/>
+            <wp:cNvGraphicFramePr>
+              <a:graphicFrameLocks xmlns:a="http://schemas.openxmlformats.org/drawingml/2006/main" noChangeAspect="1"/>
+            </wp:cNvGraphicFramePr>
+            <a:graphic xmlns:a="http://schemas.openxmlformats.org/drawingml/2006/main">
+              <a:graphicData uri="http://schemas.openxmlformats.org/drawingml/2006/picture">
+                <pic:pic xmlns:pic="http://schemas.openxmlformats.org/drawingml/2006/picture">
+                  <pic:nvPicPr>
+                    <pic:cNvPr id="0" name="Picture 2"/>
+                    <pic:cNvPicPr>
+                      <a:picLocks noChangeAspect="1" noChangeArrowheads="1"/>
+                    </pic:cNvPicPr>
+                  </pic:nvPicPr>
+                  <pic:blipFill>
+                    <a:blip r:embed="rId7">
+                      <a:extLst>
+                        <a:ext uri="{28A0092B-C50C-407E-A947-70E740481C1C}">
+                          <a14:useLocalDpi xmlns:a14="http://schemas.microsoft.com/office/drawing/2010/main" val="0"/>
+                        </a:ext>
+                      </a:extLst>
+                    </a:blip>
+                    <a:srcRect/>
+                    <a:stretch>
+                      <a:fillRect/>
+                    </a:stretch>
+                  </pic:blipFill>
+                  <pic:spPr bwMode="auto">
+                    <a:xfrm>
+                      <a:off x="0" y="0"/>
+                      <a:ext cx="4286250" cy="3810000"/>
+                    </a:xfrm>
+                    <a:prstGeom prst="rect">
+                      <a:avLst/>
+                    </a:prstGeom>
+                    <a:noFill/>
+                    <a:ln>
+                      <a:noFill/>
+                    </a:ln>
+                  </pic:spPr>
+                </pic:pic>
+              </a:graphicData>
+            </a:graphic>
+          </wp:inline>
+        </w:drawing>
+      </w:r>
+    </w:p>
+    <w:p>
+      <w:pPr>
+        <w:jc w:val="both"/>
+      </w:pPr>
+      <w:r>
+        <w:t>Ce Wireframe représente la vue listant tous les personnages d’une série de jeux vidéo. Elle apparaît après avoir choisi une série depuis la page d’accueil (voir storyboard). Le texte « Série de jeux » en titre de fenêtre et au-dessus de la mosaïque est remplacé par le nom de la série.</w:t>
+      </w:r>
+    </w:p>
+    <w:p>
+      <w:r>
+        <w:br w:type="page"/>
+      </w:r>
+    </w:p>
+    <w:p/>
     <w:p>
       <w:pPr>
         <w:jc w:val="both"/>
@@ -171,7 +258,7 @@
                     </pic:cNvPicPr>
                   </pic:nvPicPr>
                   <pic:blipFill>
-                    <a:blip r:embed="rId7">
+                    <a:blip r:embed="rId8">
                       <a:extLst>
                         <a:ext uri="{28A0092B-C50C-407E-A947-70E740481C1C}">
                           <a14:useLocalDpi xmlns:a14="http://schemas.microsoft.com/office/drawing/2010/main" val="0"/>
@@ -208,32 +295,29 @@
         <w:jc w:val="both"/>
       </w:pPr>
       <w:r>
-        <w:t xml:space="preserve">Sur cette page on découvre les informations qui composent un personnage (Nom, citation, Jeux vidéo, thème musical, relations, descriptions). On peut ici modifier le personnage, l’exporter dans un fichier, </w:t>
-      </w:r>
+        <w:t>Sur cette page on découvre les informations qui composent un personnage (Nom, citation, Jeux vidéo, thème musical, relations, descriptions). On peut ici modifier le personnage, l’exporter dans un fichier, l’ajouter à une liste, ou encore le supprimer. Sur la gauche de la fenêtre peut parcourir la liste des personnages</w:t>
+      </w:r>
+      <w:r>
+        <w:t xml:space="preserve"> et</w:t>
+      </w:r>
+      <w:r>
+        <w:t xml:space="preserve"> faire une recherche</w:t>
+      </w:r>
+      <w:r>
+        <w:t>.</w:t>
+      </w:r>
+    </w:p>
+    <w:p>
+      <w:r>
+        <w:br w:type="page"/>
+      </w:r>
+    </w:p>
+    <w:p>
+      <w:pPr>
+        <w:jc w:val="both"/>
+      </w:pPr>
       <w:r>
         <w:lastRenderedPageBreak/>
-        <w:t>l’ajouter à une liste, ou encore le supprimer. Sur la gauche de la fenêtre peut parcourir la liste des personnages</w:t>
-      </w:r>
-      <w:r>
-        <w:t xml:space="preserve"> et</w:t>
-      </w:r>
-      <w:r>
-        <w:t xml:space="preserve"> faire une recherche</w:t>
-      </w:r>
-      <w:r>
-        <w:t>.</w:t>
-      </w:r>
-    </w:p>
-    <w:p>
-      <w:pPr>
-        <w:jc w:val="both"/>
-      </w:pPr>
-    </w:p>
-    <w:p>
-      <w:pPr>
-        <w:jc w:val="both"/>
-      </w:pPr>
-      <w:r>
         <w:t>Détail d’une liste</w:t>
       </w:r>
       <w:r>
@@ -266,7 +350,7 @@
                     </pic:cNvPicPr>
                   </pic:nvPicPr>
                   <pic:blipFill>
-                    <a:blip r:embed="rId8">
+                    <a:blip r:embed="rId9">
                       <a:extLst>
                         <a:ext uri="{28A0092B-C50C-407E-A947-70E740481C1C}">
                           <a14:useLocalDpi xmlns:a14="http://schemas.microsoft.com/office/drawing/2010/main" val="0"/>
@@ -319,59 +403,9 @@
       </w:r>
     </w:p>
     <w:p>
-      <w:pPr>
-        <w:jc w:val="both"/>
-      </w:pPr>
-    </w:p>
-    <w:p>
-      <w:pPr>
-        <w:jc w:val="both"/>
-      </w:pPr>
-    </w:p>
-    <w:p>
-      <w:pPr>
-        <w:jc w:val="both"/>
-      </w:pPr>
-    </w:p>
-    <w:p>
-      <w:pPr>
-        <w:jc w:val="both"/>
-      </w:pPr>
-    </w:p>
-    <w:p>
-      <w:pPr>
-        <w:jc w:val="both"/>
-      </w:pPr>
-    </w:p>
-    <w:p>
-      <w:pPr>
-        <w:jc w:val="both"/>
-      </w:pPr>
-    </w:p>
-    <w:p>
-      <w:pPr>
-        <w:jc w:val="both"/>
-      </w:pPr>
-    </w:p>
-    <w:p>
-      <w:pPr>
-        <w:jc w:val="both"/>
-      </w:pPr>
-    </w:p>
-    <w:p>
-      <w:pPr>
-        <w:jc w:val="both"/>
-      </w:pPr>
-    </w:p>
-    <w:p>
-      <w:pPr>
-        <w:jc w:val="both"/>
-      </w:pPr>
-    </w:p>
-    <w:p>
-      <w:pPr>
-        <w:jc w:val="both"/>
-      </w:pPr>
+      <w:r>
+        <w:br w:type="page"/>
+      </w:r>
     </w:p>
     <w:p>
       <w:pPr>
@@ -408,7 +442,7 @@
                     </pic:cNvPicPr>
                   </pic:nvPicPr>
                   <pic:blipFill>
-                    <a:blip r:embed="rId9">
+                    <a:blip r:embed="rId10">
                       <a:extLst>
                         <a:ext uri="{28A0092B-C50C-407E-A947-70E740481C1C}">
                           <a14:useLocalDpi xmlns:a14="http://schemas.microsoft.com/office/drawing/2010/main" val="0"/>
@@ -493,7 +527,7 @@
                     </pic:cNvPicPr>
                   </pic:nvPicPr>
                   <pic:blipFill>
-                    <a:blip r:embed="rId10">
+                    <a:blip r:embed="rId11">
                       <a:extLst>
                         <a:ext uri="{28A0092B-C50C-407E-A947-70E740481C1C}">
                           <a14:useLocalDpi xmlns:a14="http://schemas.microsoft.com/office/drawing/2010/main" val="0"/>
@@ -572,7 +606,7 @@
                     </pic:cNvPicPr>
                   </pic:nvPicPr>
                   <pic:blipFill>
-                    <a:blip r:embed="rId11">
+                    <a:blip r:embed="rId12">
                       <a:extLst>
                         <a:ext uri="{28A0092B-C50C-407E-A947-70E740481C1C}">
                           <a14:useLocalDpi xmlns:a14="http://schemas.microsoft.com/office/drawing/2010/main" val="0"/>
@@ -652,7 +686,7 @@
                     </pic:cNvPicPr>
                   </pic:nvPicPr>
                   <pic:blipFill>
-                    <a:blip r:embed="rId12">
+                    <a:blip r:embed="rId13">
                       <a:extLst>
                         <a:ext uri="{28A0092B-C50C-407E-A947-70E740481C1C}">
                           <a14:useLocalDpi xmlns:a14="http://schemas.microsoft.com/office/drawing/2010/main" val="0"/>
@@ -707,9 +741,8 @@
       <w:pPr>
         <w:jc w:val="both"/>
       </w:pPr>
-      <w:bookmarkStart w:id="0" w:name="_GoBack"/>
-      <w:bookmarkEnd w:id="0"/>
-      <w:r>
+      <w:r>
+        <w:lastRenderedPageBreak/>
         <w:t>Modification d’un personnage :</w:t>
       </w:r>
     </w:p>
@@ -721,7 +754,6 @@
         <w:rPr>
           <w:noProof/>
         </w:rPr>
-        <w:lastRenderedPageBreak/>
         <w:drawing>
           <wp:inline distT="0" distB="0" distL="0" distR="0" wp14:anchorId="43804E45" wp14:editId="0F51BC75">
             <wp:extent cx="5760720" cy="4811457"/>
@@ -740,7 +772,7 @@
                     </pic:cNvPicPr>
                   </pic:nvPicPr>
                   <pic:blipFill>
-                    <a:blip r:embed="rId13">
+                    <a:blip r:embed="rId14">
                       <a:extLst>
                         <a:ext uri="{28A0092B-C50C-407E-A947-70E740481C1C}">
                           <a14:useLocalDpi xmlns:a14="http://schemas.microsoft.com/office/drawing/2010/main" val="0"/>
@@ -1245,6 +1277,7 @@
   <w:style w:type="character" w:default="1" w:styleId="Policepardfaut">
     <w:name w:val="Default Paragraph Font"/>
     <w:uiPriority w:val="1"/>
+    <w:semiHidden/>
     <w:unhideWhenUsed/>
   </w:style>
   <w:style w:type="table" w:default="1" w:styleId="TableauNormal">

</xml_diff>

<commit_message>
Ajout des storyboards : Rechercher un personnage, Exporter/Importer un personnage, Supprimer un personnage. Modifications des storyboards : Enregistrer un nouveau personnage, Modifier un nouveau personnage. Modifications mineures de certains Sketchs. Création de "petits" Sketchs pour les storyboards Exporter/Importer,... Modifications légère mise en page de Sketchs.docx
</commit_message>
<xml_diff>
--- a/Travail/Sketchs.docx
+++ b/Travail/Sketchs.docx
@@ -43,8 +43,14 @@
     <w:p>
       <w:pPr>
         <w:jc w:val="both"/>
-      </w:pPr>
-      <w:r>
+        <w:rPr>
+          <w:u w:val="single"/>
+        </w:rPr>
+      </w:pPr>
+      <w:r>
+        <w:rPr>
+          <w:u w:val="single"/>
+        </w:rPr>
         <w:t>Accueil :</w:t>
       </w:r>
     </w:p>
@@ -52,16 +58,15 @@
       <w:pPr>
         <w:jc w:val="both"/>
       </w:pPr>
-      <w:bookmarkStart w:id="0" w:name="_GoBack"/>
       <w:r>
         <w:rPr>
           <w:noProof/>
         </w:rPr>
         <w:drawing>
-          <wp:inline distT="0" distB="0" distL="0" distR="0" wp14:anchorId="591EDA3A" wp14:editId="51D4AFCB">
-            <wp:extent cx="5760719" cy="2515598"/>
+          <wp:inline distT="0" distB="0" distL="0" distR="0" wp14:anchorId="168CBBDD" wp14:editId="19C53D4E">
+            <wp:extent cx="5760720" cy="2515598"/>
             <wp:effectExtent l="0" t="0" r="0" b="0"/>
-            <wp:docPr id="7" name="Image 7"/>
+            <wp:docPr id="9" name="Image 9"/>
             <wp:cNvGraphicFramePr>
               <a:graphicFrameLocks xmlns:a="http://schemas.openxmlformats.org/drawingml/2006/main" noChangeAspect="1"/>
             </wp:cNvGraphicFramePr>
@@ -69,7 +74,7 @@
               <a:graphicData uri="http://schemas.openxmlformats.org/drawingml/2006/picture">
                 <pic:pic xmlns:pic="http://schemas.openxmlformats.org/drawingml/2006/picture">
                   <pic:nvPicPr>
-                    <pic:cNvPr id="0" name="Picture 3"/>
+                    <pic:cNvPr id="0" name="Picture 1"/>
                     <pic:cNvPicPr>
                       <a:picLocks noChangeAspect="1" noChangeArrowheads="1"/>
                     </pic:cNvPicPr>
@@ -82,6 +87,7 @@
                         </a:ext>
                       </a:extLst>
                     </a:blip>
+                    <a:srcRect/>
                     <a:stretch>
                       <a:fillRect/>
                     </a:stretch>
@@ -89,7 +95,7 @@
                   <pic:spPr bwMode="auto">
                     <a:xfrm>
                       <a:off x="0" y="0"/>
-                      <a:ext cx="5760719" cy="2515598"/>
+                      <a:ext cx="5760720" cy="2515598"/>
                     </a:xfrm>
                     <a:prstGeom prst="rect">
                       <a:avLst/>
@@ -105,7 +111,6 @@
           </wp:inline>
         </w:drawing>
       </w:r>
-      <w:bookmarkEnd w:id="0"/>
     </w:p>
     <w:p>
       <w:pPr>
@@ -139,15 +144,22 @@
     <w:p>
       <w:pPr>
         <w:jc w:val="both"/>
-      </w:pPr>
-      <w:r>
-        <w:t xml:space="preserve">Personnages d’une série de jeux </w:t>
-      </w:r>
-      <w:proofErr w:type="gramStart"/>
-      <w:r>
-        <w:t>vidéos</w:t>
-      </w:r>
-      <w:proofErr w:type="gramEnd"/>
+        <w:rPr>
+          <w:u w:val="single"/>
+        </w:rPr>
+      </w:pPr>
+      <w:r>
+        <w:rPr>
+          <w:u w:val="single"/>
+        </w:rPr>
+        <w:t>Personnages d’une série de jeux vidéo</w:t>
+      </w:r>
+      <w:r>
+        <w:rPr>
+          <w:u w:val="single"/>
+        </w:rPr>
+        <w:t> :</w:t>
+      </w:r>
     </w:p>
     <w:p>
       <w:pPr>
@@ -224,11 +236,20 @@
     <w:p>
       <w:pPr>
         <w:jc w:val="both"/>
-      </w:pPr>
-      <w:r>
+        <w:rPr>
+          <w:u w:val="single"/>
+        </w:rPr>
+      </w:pPr>
+      <w:r>
+        <w:rPr>
+          <w:u w:val="single"/>
+        </w:rPr>
         <w:t>Détail d’un personnage</w:t>
       </w:r>
       <w:r>
+        <w:rPr>
+          <w:u w:val="single"/>
+        </w:rPr>
         <w:t> :</w:t>
       </w:r>
     </w:p>
@@ -241,10 +262,10 @@
           <w:noProof/>
         </w:rPr>
         <w:drawing>
-          <wp:inline distT="0" distB="0" distL="0" distR="0" wp14:anchorId="2C72FE65" wp14:editId="4AB2162D">
+          <wp:inline distT="0" distB="0" distL="0" distR="0" wp14:anchorId="483E9F1D" wp14:editId="1B637FA4">
             <wp:extent cx="5153025" cy="3810000"/>
             <wp:effectExtent l="0" t="0" r="9525" b="0"/>
-            <wp:docPr id="2" name="Image 2"/>
+            <wp:docPr id="11" name="Image 11"/>
             <wp:cNvGraphicFramePr>
               <a:graphicFrameLocks xmlns:a="http://schemas.openxmlformats.org/drawingml/2006/main" noChangeAspect="1"/>
             </wp:cNvGraphicFramePr>
@@ -289,13 +310,23 @@
           </wp:inline>
         </w:drawing>
       </w:r>
-    </w:p>
-    <w:p>
-      <w:pPr>
-        <w:jc w:val="both"/>
-      </w:pPr>
-      <w:r>
-        <w:t>Sur cette page on découvre les informations qui composent un personnage (Nom, citation, Jeux vidéo, thème musical, relations, descriptions). On peut ici modifier le personnage, l’exporter dans un fichier, l’ajouter à une liste, ou encore le supprimer. Sur la gauche de la fenêtre peut parcourir la liste des personnages</w:t>
+      <w:bookmarkStart w:id="0" w:name="_GoBack"/>
+      <w:bookmarkEnd w:id="0"/>
+    </w:p>
+    <w:p>
+      <w:pPr>
+        <w:jc w:val="both"/>
+      </w:pPr>
+      <w:r>
+        <w:t xml:space="preserve">Sur cette page on découvre les informations qui composent un personnage (Nom, citation, Jeux vidéo, </w:t>
+      </w:r>
+      <w:proofErr w:type="gramStart"/>
+      <w:r>
+        <w:t>thème</w:t>
+      </w:r>
+      <w:proofErr w:type="gramEnd"/>
+      <w:r>
+        <w:t xml:space="preserve"> musical, relations, descriptions). On peut ici modifier le personnage, l’exporter dans un fichier, l’ajouter à une liste, ou encore le supprimer. Sur la gauche de la fenêtre peut parcourir la liste des personnages</w:t>
       </w:r>
       <w:r>
         <w:t xml:space="preserve"> et</w:t>
@@ -315,12 +346,21 @@
     <w:p>
       <w:pPr>
         <w:jc w:val="both"/>
-      </w:pPr>
-      <w:r>
+        <w:rPr>
+          <w:u w:val="single"/>
+        </w:rPr>
+      </w:pPr>
+      <w:r>
+        <w:rPr>
+          <w:u w:val="single"/>
+        </w:rPr>
         <w:lastRenderedPageBreak/>
         <w:t>Détail d’une liste</w:t>
       </w:r>
       <w:r>
+        <w:rPr>
+          <w:u w:val="single"/>
+        </w:rPr>
         <w:t> :</w:t>
       </w:r>
     </w:p>
@@ -410,8 +450,14 @@
     <w:p>
       <w:pPr>
         <w:jc w:val="both"/>
-      </w:pPr>
-      <w:r>
+        <w:rPr>
+          <w:u w:val="single"/>
+        </w:rPr>
+      </w:pPr>
+      <w:r>
+        <w:rPr>
+          <w:u w:val="single"/>
+        </w:rPr>
         <w:lastRenderedPageBreak/>
         <w:t>Enregistrement d’un nouveau personnage :</w:t>
       </w:r>
@@ -495,10 +541,22 @@
     <w:p>
       <w:pPr>
         <w:jc w:val="both"/>
-      </w:pPr>
-      <w:r>
+        <w:rPr>
+          <w:u w:val="single"/>
+        </w:rPr>
+      </w:pPr>
+      <w:r>
+        <w:rPr>
+          <w:u w:val="single"/>
+        </w:rPr>
         <w:lastRenderedPageBreak/>
         <w:t>Saisie des jeux vidéo dans lesquels le personnage apparaît</w:t>
+      </w:r>
+      <w:r>
+        <w:rPr>
+          <w:u w:val="single"/>
+        </w:rPr>
+        <w:t> :</w:t>
       </w:r>
     </w:p>
     <w:p>
@@ -575,8 +633,14 @@
     <w:p>
       <w:pPr>
         <w:jc w:val="both"/>
-      </w:pPr>
-      <w:r>
+        <w:rPr>
+          <w:u w:val="single"/>
+        </w:rPr>
+      </w:pPr>
+      <w:r>
+        <w:rPr>
+          <w:u w:val="single"/>
+        </w:rPr>
         <w:t>Saisie du thème musical d’un personnage :</w:t>
       </w:r>
     </w:p>
@@ -654,8 +718,14 @@
     <w:p>
       <w:pPr>
         <w:jc w:val="both"/>
-      </w:pPr>
-      <w:r>
+        <w:rPr>
+          <w:u w:val="single"/>
+        </w:rPr>
+      </w:pPr>
+      <w:r>
+        <w:rPr>
+          <w:u w:val="single"/>
+        </w:rPr>
         <w:lastRenderedPageBreak/>
         <w:t>Saisie des relations avec les autres personnages :</w:t>
       </w:r>
@@ -740,8 +810,14 @@
     <w:p>
       <w:pPr>
         <w:jc w:val="both"/>
-      </w:pPr>
-      <w:r>
+        <w:rPr>
+          <w:u w:val="single"/>
+        </w:rPr>
+      </w:pPr>
+      <w:r>
+        <w:rPr>
+          <w:u w:val="single"/>
+        </w:rPr>
         <w:lastRenderedPageBreak/>
         <w:t>Modification d’un personnage :</w:t>
       </w:r>

</xml_diff>

<commit_message>
Correction orthographes du Contexte.odt du Storyboard.odt des Sketchs.docx et de explications_diagramme-de_cas_dutilisation.docx. Dernière modification dans le Storyboard au niveau de l'exportation et de l'importation.
</commit_message>
<xml_diff>
--- a/Travail/Sketchs.docx
+++ b/Travail/Sketchs.docx
@@ -126,13 +126,25 @@
         <w:t xml:space="preserve">. </w:t>
       </w:r>
       <w:r>
-        <w:t xml:space="preserve">Cette page possède deux onglets un pour lister les personnages et l’autre pour les jeux et </w:t>
+        <w:t>Cette page possède deux onglets un pour lister les personnages et l’autre pour les</w:t>
+      </w:r>
+      <w:r>
+        <w:t xml:space="preserve"> séries de</w:t>
+      </w:r>
+      <w:r>
+        <w:t xml:space="preserve"> jeux et </w:t>
       </w:r>
       <w:r>
         <w:t xml:space="preserve">un </w:t>
       </w:r>
       <w:r>
-        <w:t>moteur de recherche est intégré à ces deux onglets (fenêtre de gauche on peut rechercher un personnage et dans celle de droite un jeu).</w:t>
+        <w:t>moteur de recherche est intégré à ces deux onglets (fenêtre de gauche on peut rechercher un personnage et dans celle de droite un</w:t>
+      </w:r>
+      <w:r>
+        <w:t>e série de</w:t>
+      </w:r>
+      <w:r>
+        <w:t xml:space="preserve"> jeu).</w:t>
       </w:r>
     </w:p>
     <w:p>
@@ -310,23 +322,19 @@
           </wp:inline>
         </w:drawing>
       </w:r>
-      <w:bookmarkStart w:id="0" w:name="_GoBack"/>
-      <w:bookmarkEnd w:id="0"/>
-    </w:p>
-    <w:p>
-      <w:pPr>
-        <w:jc w:val="both"/>
-      </w:pPr>
-      <w:r>
-        <w:t xml:space="preserve">Sur cette page on découvre les informations qui composent un personnage (Nom, citation, Jeux vidéo, </w:t>
-      </w:r>
-      <w:proofErr w:type="gramStart"/>
-      <w:r>
-        <w:t>thème</w:t>
-      </w:r>
-      <w:proofErr w:type="gramEnd"/>
-      <w:r>
-        <w:t xml:space="preserve"> musical, relations, descriptions). On peut ici modifier le personnage, l’exporter dans un fichier, l’ajouter à une liste, ou encore le supprimer. Sur la gauche de la fenêtre peut parcourir la liste des personnages</w:t>
+    </w:p>
+    <w:p>
+      <w:pPr>
+        <w:jc w:val="both"/>
+      </w:pPr>
+      <w:r>
+        <w:t>Sur cette page on découvre les informations qui composent un personnage (Nom, citation, Jeux vidéo, thème musical, relations, descriptions). On peut ici modifier le personnage, l’exporter dans un fichier, l’ajouter à une liste, ou encore le supprimer. Sur la gauche de la fenêtre</w:t>
+      </w:r>
+      <w:r>
+        <w:t xml:space="preserve"> on</w:t>
+      </w:r>
+      <w:r>
+        <w:t xml:space="preserve"> peut parcourir la liste des personnages</w:t>
       </w:r>
       <w:r>
         <w:t xml:space="preserve"> et</w:t>
@@ -369,14 +377,11 @@
         <w:jc w:val="both"/>
       </w:pPr>
       <w:r>
-        <w:rPr>
-          <w:noProof/>
-        </w:rPr>
         <w:drawing>
-          <wp:inline distT="0" distB="0" distL="0" distR="0" wp14:anchorId="146CA333" wp14:editId="6A5CEF68">
+          <wp:inline distT="0" distB="0" distL="0" distR="0" wp14:anchorId="07718A05" wp14:editId="29C8845C">
             <wp:extent cx="4286250" cy="3810000"/>
             <wp:effectExtent l="0" t="0" r="0" b="0"/>
-            <wp:docPr id="6" name="Image 6"/>
+            <wp:docPr id="2" name="Image 2"/>
             <wp:cNvGraphicFramePr>
               <a:graphicFrameLocks xmlns:a="http://schemas.openxmlformats.org/drawingml/2006/main" noChangeAspect="1"/>
             </wp:cNvGraphicFramePr>
@@ -384,25 +389,16 @@
               <a:graphicData uri="http://schemas.openxmlformats.org/drawingml/2006/picture">
                 <pic:pic xmlns:pic="http://schemas.openxmlformats.org/drawingml/2006/picture">
                   <pic:nvPicPr>
-                    <pic:cNvPr id="0" name="Picture 1"/>
-                    <pic:cNvPicPr>
-                      <a:picLocks noChangeAspect="1" noChangeArrowheads="1"/>
-                    </pic:cNvPicPr>
+                    <pic:cNvPr id="1" name=""/>
+                    <pic:cNvPicPr/>
                   </pic:nvPicPr>
                   <pic:blipFill>
-                    <a:blip r:embed="rId9">
-                      <a:extLst>
-                        <a:ext uri="{28A0092B-C50C-407E-A947-70E740481C1C}">
-                          <a14:useLocalDpi xmlns:a14="http://schemas.microsoft.com/office/drawing/2010/main" val="0"/>
-                        </a:ext>
-                      </a:extLst>
-                    </a:blip>
-                    <a:srcRect/>
+                    <a:blip r:embed="rId9"/>
                     <a:stretch>
                       <a:fillRect/>
                     </a:stretch>
                   </pic:blipFill>
-                  <pic:spPr bwMode="auto">
+                  <pic:spPr>
                     <a:xfrm>
                       <a:off x="0" y="0"/>
                       <a:ext cx="4286250" cy="3810000"/>
@@ -410,10 +406,6 @@
                     <a:prstGeom prst="rect">
                       <a:avLst/>
                     </a:prstGeom>
-                    <a:noFill/>
-                    <a:ln>
-                      <a:noFill/>
-                    </a:ln>
                   </pic:spPr>
                 </pic:pic>
               </a:graphicData>
@@ -421,6 +413,8 @@
           </wp:inline>
         </w:drawing>
       </w:r>
+      <w:bookmarkStart w:id="0" w:name="_GoBack"/>
+      <w:bookmarkEnd w:id="0"/>
     </w:p>
     <w:p>
       <w:pPr>
@@ -884,7 +878,13 @@
         <w:jc w:val="both"/>
       </w:pPr>
       <w:r>
-        <w:t>Cette page permet à l’utilisateur de modifier les différents champs qui composent un personnage il peut ensuite enregistrer les modifications pour que les nouvelles informations saisies remplacent les anciennes.</w:t>
+        <w:t>Cette page permet à l’utilisateur de modifier les différents champs qui composent un personnage</w:t>
+      </w:r>
+      <w:r>
+        <w:t>,</w:t>
+      </w:r>
+      <w:r>
+        <w:t xml:space="preserve"> il peut ensuite enregistrer les modifications pour que les nouvelles informations saisies remplacent les anciennes.</w:t>
       </w:r>
     </w:p>
     <w:p>

</xml_diff>

<commit_message>
Unification de la mise en page des documents, et création des PDFs à fusionner
</commit_message>
<xml_diff>
--- a/Travail/Sketchs.docx
+++ b/Travail/Sketchs.docx
@@ -4,42 +4,24 @@
   <w:body>
     <w:p>
       <w:pPr>
-        <w:jc w:val="both"/>
-        <w:rPr>
-          <w:b/>
-          <w:sz w:val="36"/>
+        <w:jc w:val="center"/>
+        <w:rPr>
+          <w:rFonts w:ascii="Liberation Serif" w:hAnsi="Liberation Serif" w:cs="Liberation Serif"/>
+          <w:sz w:val="44"/>
           <w:szCs w:val="36"/>
-          <w:u w:val="single"/>
-        </w:rPr>
-      </w:pPr>
-      <w:r>
-        <w:rPr>
-          <w:b/>
-          <w:sz w:val="36"/>
+        </w:rPr>
+      </w:pPr>
+      <w:bookmarkStart w:id="0" w:name="_GoBack"/>
+      <w:r>
+        <w:rPr>
+          <w:rFonts w:ascii="Liberation Serif" w:hAnsi="Liberation Serif" w:cs="Liberation Serif"/>
+          <w:sz w:val="44"/>
           <w:szCs w:val="36"/>
-          <w:u w:val="single"/>
-        </w:rPr>
-        <w:t xml:space="preserve">Liste des sketchs </w:t>
-      </w:r>
-      <w:r>
-        <w:rPr>
-          <w:b/>
-          <w:sz w:val="36"/>
-          <w:szCs w:val="36"/>
-          <w:u w:val="single"/>
-        </w:rPr>
-        <w:t xml:space="preserve">principaux </w:t>
-      </w:r>
-      <w:r>
-        <w:rPr>
-          <w:b/>
-          <w:sz w:val="36"/>
-          <w:szCs w:val="36"/>
-          <w:u w:val="single"/>
-        </w:rPr>
-        <w:t>accompagnés d’une description</w:t>
-      </w:r>
-    </w:p>
+        </w:rPr>
+        <w:t>Sketchs principaux et description</w:t>
+      </w:r>
+    </w:p>
+    <w:bookmarkEnd w:id="0"/>
     <w:p>
       <w:pPr>
         <w:jc w:val="both"/>
@@ -377,6 +359,9 @@
         <w:jc w:val="both"/>
       </w:pPr>
       <w:r>
+        <w:rPr>
+          <w:noProof/>
+        </w:rPr>
         <w:drawing>
           <wp:inline distT="0" distB="0" distL="0" distR="0" wp14:anchorId="07718A05" wp14:editId="29C8845C">
             <wp:extent cx="4286250" cy="3810000"/>
@@ -413,8 +398,6 @@
           </wp:inline>
         </w:drawing>
       </w:r>
-      <w:bookmarkStart w:id="0" w:name="_GoBack"/>
-      <w:bookmarkEnd w:id="0"/>
     </w:p>
     <w:p>
       <w:pPr>

</xml_diff>

<commit_message>
Corrections mineures sur Sketchs.docx/.pdf et Storyboard.odt/.pdf, et fusion des PDF en Documentation/Documentation_IHM.pdf
</commit_message>
<xml_diff>
--- a/Travail/Sketchs.docx
+++ b/Travail/Sketchs.docx
@@ -1,6 +1,6 @@
 
 <file path=word/document.xml><?xml version="1.0" encoding="utf-8"?>
-<w:document xmlns:wpc="http://schemas.microsoft.com/office/word/2010/wordprocessingCanvas" xmlns:cx="http://schemas.microsoft.com/office/drawing/2014/chartex" xmlns:cx1="http://schemas.microsoft.com/office/drawing/2015/9/8/chartex" xmlns:cx2="http://schemas.microsoft.com/office/drawing/2015/10/21/chartex" xmlns:cx3="http://schemas.microsoft.com/office/drawing/2016/5/9/chartex" xmlns:cx4="http://schemas.microsoft.com/office/drawing/2016/5/10/chartex" xmlns:cx5="http://schemas.microsoft.com/office/drawing/2016/5/11/chartex" xmlns:cx6="http://schemas.microsoft.com/office/drawing/2016/5/12/chartex" xmlns:cx7="http://schemas.microsoft.com/office/drawing/2016/5/13/chartex" xmlns:cx8="http://schemas.microsoft.com/office/drawing/2016/5/14/chartex" xmlns:mc="http://schemas.openxmlformats.org/markup-compatibility/2006" xmlns:aink="http://schemas.microsoft.com/office/drawing/2016/ink" xmlns:am3d="http://schemas.microsoft.com/office/drawing/2017/model3d" xmlns:o="urn:schemas-microsoft-com:office:office" xmlns:r="http://schemas.openxmlformats.org/officeDocument/2006/relationships" xmlns:m="http://schemas.openxmlformats.org/officeDocument/2006/math" xmlns:v="urn:schemas-microsoft-com:vml" xmlns:wp14="http://schemas.microsoft.com/office/word/2010/wordprocessingDrawing" xmlns:wp="http://schemas.openxmlformats.org/drawingml/2006/wordprocessingDrawing" xmlns:w10="urn:schemas-microsoft-com:office:word" xmlns:w="http://schemas.openxmlformats.org/wordprocessingml/2006/main" xmlns:w14="http://schemas.microsoft.com/office/word/2010/wordml" xmlns:w15="http://schemas.microsoft.com/office/word/2012/wordml" xmlns:w16cid="http://schemas.microsoft.com/office/word/2016/wordml/cid" xmlns:w16se="http://schemas.microsoft.com/office/word/2015/wordml/symex" xmlns:wpg="http://schemas.microsoft.com/office/word/2010/wordprocessingGroup" xmlns:wpi="http://schemas.microsoft.com/office/word/2010/wordprocessingInk" xmlns:wne="http://schemas.microsoft.com/office/word/2006/wordml" xmlns:wps="http://schemas.microsoft.com/office/word/2010/wordprocessingShape" mc:Ignorable="w14 w15 w16se w16cid wp14">
+<w:document xmlns:wpc="http://schemas.microsoft.com/office/word/2010/wordprocessingCanvas" xmlns:cx="http://schemas.microsoft.com/office/drawing/2014/chartex" xmlns:cx1="http://schemas.microsoft.com/office/drawing/2015/9/8/chartex" xmlns:cx2="http://schemas.microsoft.com/office/drawing/2015/10/21/chartex" xmlns:cx3="http://schemas.microsoft.com/office/drawing/2016/5/9/chartex" xmlns:cx4="http://schemas.microsoft.com/office/drawing/2016/5/10/chartex" xmlns:cx5="http://schemas.microsoft.com/office/drawing/2016/5/11/chartex" xmlns:cx6="http://schemas.microsoft.com/office/drawing/2016/5/12/chartex" xmlns:cx7="http://schemas.microsoft.com/office/drawing/2016/5/13/chartex" xmlns:cx8="http://schemas.microsoft.com/office/drawing/2016/5/14/chartex" xmlns:mc="http://schemas.openxmlformats.org/markup-compatibility/2006" xmlns:aink="http://schemas.microsoft.com/office/drawing/2016/ink" xmlns:am3d="http://schemas.microsoft.com/office/drawing/2017/model3d" xmlns:o="urn:schemas-microsoft-com:office:office" xmlns:r="http://schemas.openxmlformats.org/officeDocument/2006/relationships" xmlns:m="http://schemas.openxmlformats.org/officeDocument/2006/math" xmlns:v="urn:schemas-microsoft-com:vml" xmlns:wp14="http://schemas.microsoft.com/office/word/2010/wordprocessingDrawing" xmlns:wp="http://schemas.openxmlformats.org/drawingml/2006/wordprocessingDrawing" xmlns:w10="urn:schemas-microsoft-com:office:word" xmlns:w="http://schemas.openxmlformats.org/wordprocessingml/2006/main" xmlns:w14="http://schemas.microsoft.com/office/word/2010/wordml" xmlns:w15="http://schemas.microsoft.com/office/word/2012/wordml" xmlns:w16cex="http://schemas.microsoft.com/office/word/2018/wordml/cex" xmlns:w16cid="http://schemas.microsoft.com/office/word/2016/wordml/cid" xmlns:w16="http://schemas.microsoft.com/office/word/2018/wordml" xmlns:w16sdtdh="http://schemas.microsoft.com/office/word/2020/wordml/sdtdatahash" xmlns:w16se="http://schemas.microsoft.com/office/word/2015/wordml/symex" xmlns:wpg="http://schemas.microsoft.com/office/word/2010/wordprocessingGroup" xmlns:wpi="http://schemas.microsoft.com/office/word/2010/wordprocessingInk" xmlns:wne="http://schemas.microsoft.com/office/word/2006/wordml" xmlns:wps="http://schemas.microsoft.com/office/word/2010/wordprocessingShape" mc:Ignorable="w14 w15 w16se w16cid w16 w16cex w16sdtdh wp14">
   <w:body>
     <w:p>
       <w:pPr>
@@ -9,19 +9,28 @@
           <w:rFonts w:ascii="Liberation Serif" w:hAnsi="Liberation Serif" w:cs="Liberation Serif"/>
           <w:sz w:val="44"/>
           <w:szCs w:val="36"/>
-        </w:rPr>
-      </w:pPr>
-      <w:bookmarkStart w:id="0" w:name="_GoBack"/>
+          <w:u w:val="single"/>
+        </w:rPr>
+      </w:pPr>
       <w:r>
         <w:rPr>
           <w:rFonts w:ascii="Liberation Serif" w:hAnsi="Liberation Serif" w:cs="Liberation Serif"/>
           <w:sz w:val="44"/>
           <w:szCs w:val="36"/>
+          <w:u w:val="single"/>
         </w:rPr>
         <w:t>Sketchs principaux et description</w:t>
       </w:r>
-    </w:p>
-    <w:bookmarkEnd w:id="0"/>
+      <w:r>
+        <w:rPr>
+          <w:rFonts w:ascii="Liberation Serif" w:hAnsi="Liberation Serif" w:cs="Liberation Serif"/>
+          <w:sz w:val="44"/>
+          <w:szCs w:val="36"/>
+          <w:u w:val="single"/>
+        </w:rPr>
+        <w:t>s</w:t>
+      </w:r>
+    </w:p>
     <w:p>
       <w:pPr>
         <w:jc w:val="both"/>
@@ -886,7 +895,7 @@
 </file>
 
 <file path=word/endnotes.xml><?xml version="1.0" encoding="utf-8"?>
-<w:endnotes xmlns:wpc="http://schemas.microsoft.com/office/word/2010/wordprocessingCanvas" xmlns:cx="http://schemas.microsoft.com/office/drawing/2014/chartex" xmlns:cx1="http://schemas.microsoft.com/office/drawing/2015/9/8/chartex" xmlns:cx2="http://schemas.microsoft.com/office/drawing/2015/10/21/chartex" xmlns:cx3="http://schemas.microsoft.com/office/drawing/2016/5/9/chartex" xmlns:cx4="http://schemas.microsoft.com/office/drawing/2016/5/10/chartex" xmlns:cx5="http://schemas.microsoft.com/office/drawing/2016/5/11/chartex" xmlns:cx6="http://schemas.microsoft.com/office/drawing/2016/5/12/chartex" xmlns:cx7="http://schemas.microsoft.com/office/drawing/2016/5/13/chartex" xmlns:cx8="http://schemas.microsoft.com/office/drawing/2016/5/14/chartex" xmlns:mc="http://schemas.openxmlformats.org/markup-compatibility/2006" xmlns:aink="http://schemas.microsoft.com/office/drawing/2016/ink" xmlns:am3d="http://schemas.microsoft.com/office/drawing/2017/model3d" xmlns:o="urn:schemas-microsoft-com:office:office" xmlns:r="http://schemas.openxmlformats.org/officeDocument/2006/relationships" xmlns:m="http://schemas.openxmlformats.org/officeDocument/2006/math" xmlns:v="urn:schemas-microsoft-com:vml" xmlns:wp14="http://schemas.microsoft.com/office/word/2010/wordprocessingDrawing" xmlns:wp="http://schemas.openxmlformats.org/drawingml/2006/wordprocessingDrawing" xmlns:w10="urn:schemas-microsoft-com:office:word" xmlns:w="http://schemas.openxmlformats.org/wordprocessingml/2006/main" xmlns:w14="http://schemas.microsoft.com/office/word/2010/wordml" xmlns:w15="http://schemas.microsoft.com/office/word/2012/wordml" xmlns:w16cid="http://schemas.microsoft.com/office/word/2016/wordml/cid" xmlns:w16se="http://schemas.microsoft.com/office/word/2015/wordml/symex" xmlns:wpg="http://schemas.microsoft.com/office/word/2010/wordprocessingGroup" xmlns:wpi="http://schemas.microsoft.com/office/word/2010/wordprocessingInk" xmlns:wne="http://schemas.microsoft.com/office/word/2006/wordml" xmlns:wps="http://schemas.microsoft.com/office/word/2010/wordprocessingShape" mc:Ignorable="w14 w15 w16se w16cid wp14">
+<w:endnotes xmlns:wpc="http://schemas.microsoft.com/office/word/2010/wordprocessingCanvas" xmlns:cx="http://schemas.microsoft.com/office/drawing/2014/chartex" xmlns:cx1="http://schemas.microsoft.com/office/drawing/2015/9/8/chartex" xmlns:cx2="http://schemas.microsoft.com/office/drawing/2015/10/21/chartex" xmlns:cx3="http://schemas.microsoft.com/office/drawing/2016/5/9/chartex" xmlns:cx4="http://schemas.microsoft.com/office/drawing/2016/5/10/chartex" xmlns:cx5="http://schemas.microsoft.com/office/drawing/2016/5/11/chartex" xmlns:cx6="http://schemas.microsoft.com/office/drawing/2016/5/12/chartex" xmlns:cx7="http://schemas.microsoft.com/office/drawing/2016/5/13/chartex" xmlns:cx8="http://schemas.microsoft.com/office/drawing/2016/5/14/chartex" xmlns:mc="http://schemas.openxmlformats.org/markup-compatibility/2006" xmlns:aink="http://schemas.microsoft.com/office/drawing/2016/ink" xmlns:am3d="http://schemas.microsoft.com/office/drawing/2017/model3d" xmlns:o="urn:schemas-microsoft-com:office:office" xmlns:r="http://schemas.openxmlformats.org/officeDocument/2006/relationships" xmlns:m="http://schemas.openxmlformats.org/officeDocument/2006/math" xmlns:v="urn:schemas-microsoft-com:vml" xmlns:wp14="http://schemas.microsoft.com/office/word/2010/wordprocessingDrawing" xmlns:wp="http://schemas.openxmlformats.org/drawingml/2006/wordprocessingDrawing" xmlns:w10="urn:schemas-microsoft-com:office:word" xmlns:w="http://schemas.openxmlformats.org/wordprocessingml/2006/main" xmlns:w14="http://schemas.microsoft.com/office/word/2010/wordml" xmlns:w15="http://schemas.microsoft.com/office/word/2012/wordml" xmlns:w16cex="http://schemas.microsoft.com/office/word/2018/wordml/cex" xmlns:w16cid="http://schemas.microsoft.com/office/word/2016/wordml/cid" xmlns:w16="http://schemas.microsoft.com/office/word/2018/wordml" xmlns:w16sdtdh="http://schemas.microsoft.com/office/word/2020/wordml/sdtdatahash" xmlns:w16se="http://schemas.microsoft.com/office/word/2015/wordml/symex" xmlns:wpg="http://schemas.microsoft.com/office/word/2010/wordprocessingGroup" xmlns:wpi="http://schemas.microsoft.com/office/word/2010/wordprocessingInk" xmlns:wne="http://schemas.microsoft.com/office/word/2006/wordml" xmlns:wps="http://schemas.microsoft.com/office/word/2010/wordprocessingShape" mc:Ignorable="w14 w15 w16se w16cid w16 w16cex w16sdtdh wp14">
   <w:endnote w:type="separator" w:id="-1">
     <w:p>
       <w:pPr>
@@ -911,7 +920,7 @@
 </file>
 
 <file path=word/footnotes.xml><?xml version="1.0" encoding="utf-8"?>
-<w:footnotes xmlns:wpc="http://schemas.microsoft.com/office/word/2010/wordprocessingCanvas" xmlns:cx="http://schemas.microsoft.com/office/drawing/2014/chartex" xmlns:cx1="http://schemas.microsoft.com/office/drawing/2015/9/8/chartex" xmlns:cx2="http://schemas.microsoft.com/office/drawing/2015/10/21/chartex" xmlns:cx3="http://schemas.microsoft.com/office/drawing/2016/5/9/chartex" xmlns:cx4="http://schemas.microsoft.com/office/drawing/2016/5/10/chartex" xmlns:cx5="http://schemas.microsoft.com/office/drawing/2016/5/11/chartex" xmlns:cx6="http://schemas.microsoft.com/office/drawing/2016/5/12/chartex" xmlns:cx7="http://schemas.microsoft.com/office/drawing/2016/5/13/chartex" xmlns:cx8="http://schemas.microsoft.com/office/drawing/2016/5/14/chartex" xmlns:mc="http://schemas.openxmlformats.org/markup-compatibility/2006" xmlns:aink="http://schemas.microsoft.com/office/drawing/2016/ink" xmlns:am3d="http://schemas.microsoft.com/office/drawing/2017/model3d" xmlns:o="urn:schemas-microsoft-com:office:office" xmlns:r="http://schemas.openxmlformats.org/officeDocument/2006/relationships" xmlns:m="http://schemas.openxmlformats.org/officeDocument/2006/math" xmlns:v="urn:schemas-microsoft-com:vml" xmlns:wp14="http://schemas.microsoft.com/office/word/2010/wordprocessingDrawing" xmlns:wp="http://schemas.openxmlformats.org/drawingml/2006/wordprocessingDrawing" xmlns:w10="urn:schemas-microsoft-com:office:word" xmlns:w="http://schemas.openxmlformats.org/wordprocessingml/2006/main" xmlns:w14="http://schemas.microsoft.com/office/word/2010/wordml" xmlns:w15="http://schemas.microsoft.com/office/word/2012/wordml" xmlns:w16cid="http://schemas.microsoft.com/office/word/2016/wordml/cid" xmlns:w16se="http://schemas.microsoft.com/office/word/2015/wordml/symex" xmlns:wpg="http://schemas.microsoft.com/office/word/2010/wordprocessingGroup" xmlns:wpi="http://schemas.microsoft.com/office/word/2010/wordprocessingInk" xmlns:wne="http://schemas.microsoft.com/office/word/2006/wordml" xmlns:wps="http://schemas.microsoft.com/office/word/2010/wordprocessingShape" mc:Ignorable="w14 w15 w16se w16cid wp14">
+<w:footnotes xmlns:wpc="http://schemas.microsoft.com/office/word/2010/wordprocessingCanvas" xmlns:cx="http://schemas.microsoft.com/office/drawing/2014/chartex" xmlns:cx1="http://schemas.microsoft.com/office/drawing/2015/9/8/chartex" xmlns:cx2="http://schemas.microsoft.com/office/drawing/2015/10/21/chartex" xmlns:cx3="http://schemas.microsoft.com/office/drawing/2016/5/9/chartex" xmlns:cx4="http://schemas.microsoft.com/office/drawing/2016/5/10/chartex" xmlns:cx5="http://schemas.microsoft.com/office/drawing/2016/5/11/chartex" xmlns:cx6="http://schemas.microsoft.com/office/drawing/2016/5/12/chartex" xmlns:cx7="http://schemas.microsoft.com/office/drawing/2016/5/13/chartex" xmlns:cx8="http://schemas.microsoft.com/office/drawing/2016/5/14/chartex" xmlns:mc="http://schemas.openxmlformats.org/markup-compatibility/2006" xmlns:aink="http://schemas.microsoft.com/office/drawing/2016/ink" xmlns:am3d="http://schemas.microsoft.com/office/drawing/2017/model3d" xmlns:o="urn:schemas-microsoft-com:office:office" xmlns:r="http://schemas.openxmlformats.org/officeDocument/2006/relationships" xmlns:m="http://schemas.openxmlformats.org/officeDocument/2006/math" xmlns:v="urn:schemas-microsoft-com:vml" xmlns:wp14="http://schemas.microsoft.com/office/word/2010/wordprocessingDrawing" xmlns:wp="http://schemas.openxmlformats.org/drawingml/2006/wordprocessingDrawing" xmlns:w10="urn:schemas-microsoft-com:office:word" xmlns:w="http://schemas.openxmlformats.org/wordprocessingml/2006/main" xmlns:w14="http://schemas.microsoft.com/office/word/2010/wordml" xmlns:w15="http://schemas.microsoft.com/office/word/2012/wordml" xmlns:w16cex="http://schemas.microsoft.com/office/word/2018/wordml/cex" xmlns:w16cid="http://schemas.microsoft.com/office/word/2016/wordml/cid" xmlns:w16="http://schemas.microsoft.com/office/word/2018/wordml" xmlns:w16sdtdh="http://schemas.microsoft.com/office/word/2020/wordml/sdtdatahash" xmlns:w16se="http://schemas.microsoft.com/office/word/2015/wordml/symex" xmlns:wpg="http://schemas.microsoft.com/office/word/2010/wordprocessingGroup" xmlns:wpi="http://schemas.microsoft.com/office/word/2010/wordprocessingInk" xmlns:wne="http://schemas.microsoft.com/office/word/2006/wordml" xmlns:wps="http://schemas.microsoft.com/office/word/2010/wordprocessingShape" mc:Ignorable="w14 w15 w16se w16cid w16 w16cex w16sdtdh wp14">
   <w:footnote w:type="separator" w:id="-1">
     <w:p>
       <w:pPr>
@@ -936,7 +945,7 @@
 </file>
 
 <file path=word/styles.xml><?xml version="1.0" encoding="utf-8"?>
-<w:styles xmlns:mc="http://schemas.openxmlformats.org/markup-compatibility/2006" xmlns:r="http://schemas.openxmlformats.org/officeDocument/2006/relationships" xmlns:w="http://schemas.openxmlformats.org/wordprocessingml/2006/main" xmlns:w14="http://schemas.microsoft.com/office/word/2010/wordml" xmlns:w15="http://schemas.microsoft.com/office/word/2012/wordml" xmlns:w16cid="http://schemas.microsoft.com/office/word/2016/wordml/cid" xmlns:w16se="http://schemas.microsoft.com/office/word/2015/wordml/symex" mc:Ignorable="w14 w15 w16se w16cid">
+<w:styles xmlns:mc="http://schemas.openxmlformats.org/markup-compatibility/2006" xmlns:r="http://schemas.openxmlformats.org/officeDocument/2006/relationships" xmlns:w="http://schemas.openxmlformats.org/wordprocessingml/2006/main" xmlns:w14="http://schemas.microsoft.com/office/word/2010/wordml" xmlns:w15="http://schemas.microsoft.com/office/word/2012/wordml" xmlns:w16cex="http://schemas.microsoft.com/office/word/2018/wordml/cex" xmlns:w16cid="http://schemas.microsoft.com/office/word/2016/wordml/cid" xmlns:w16="http://schemas.microsoft.com/office/word/2018/wordml" xmlns:w16sdtdh="http://schemas.microsoft.com/office/word/2020/wordml/sdtdatahash" xmlns:w16se="http://schemas.microsoft.com/office/word/2015/wordml/symex" mc:Ignorable="w14 w15 w16se w16cid w16 w16cex w16sdtdh">
   <w:docDefaults>
     <w:rPrDefault>
       <w:rPr>
@@ -952,7 +961,7 @@
       </w:pPr>
     </w:pPrDefault>
   </w:docDefaults>
-  <w:latentStyles w:defLockedState="0" w:defUIPriority="99" w:defSemiHidden="0" w:defUnhideWhenUsed="0" w:defQFormat="0" w:count="375">
+  <w:latentStyles w:defLockedState="0" w:defUIPriority="99" w:defSemiHidden="0" w:defUnhideWhenUsed="0" w:defQFormat="0" w:count="376">
     <w:lsdException w:name="Normal" w:uiPriority="0" w:qFormat="1"/>
     <w:lsdException w:name="heading 1" w:uiPriority="9" w:qFormat="1"/>
     <w:lsdException w:name="heading 2" w:semiHidden="1" w:uiPriority="9" w:unhideWhenUsed="1" w:qFormat="1"/>
@@ -1058,7 +1067,6 @@
     <w:lsdException w:name="HTML Sample" w:semiHidden="1" w:unhideWhenUsed="1"/>
     <w:lsdException w:name="HTML Typewriter" w:semiHidden="1" w:unhideWhenUsed="1"/>
     <w:lsdException w:name="HTML Variable" w:semiHidden="1" w:unhideWhenUsed="1"/>
-    <w:lsdException w:name="Normal Table" w:semiHidden="1" w:unhideWhenUsed="1"/>
     <w:lsdException w:name="annotation subject" w:semiHidden="1" w:unhideWhenUsed="1"/>
     <w:lsdException w:name="No List" w:semiHidden="1" w:unhideWhenUsed="1"/>
     <w:lsdException w:name="Outline List 1" w:semiHidden="1" w:unhideWhenUsed="1"/>
@@ -1105,10 +1113,8 @@
     <w:lsdException w:name="Table Subtle 2" w:semiHidden="1" w:unhideWhenUsed="1"/>
     <w:lsdException w:name="Table Web 1" w:semiHidden="1" w:unhideWhenUsed="1"/>
     <w:lsdException w:name="Table Web 2" w:semiHidden="1" w:unhideWhenUsed="1"/>
-    <w:lsdException w:name="Table Web 3" w:semiHidden="1" w:unhideWhenUsed="1"/>
     <w:lsdException w:name="Balloon Text" w:semiHidden="1" w:unhideWhenUsed="1"/>
     <w:lsdException w:name="Table Grid" w:uiPriority="39"/>
-    <w:lsdException w:name="Table Theme" w:semiHidden="1" w:unhideWhenUsed="1"/>
     <w:lsdException w:name="Placeholder Text" w:semiHidden="1"/>
     <w:lsdException w:name="No Spacing" w:uiPriority="1" w:qFormat="1"/>
     <w:lsdException w:name="Light Shading" w:uiPriority="60"/>
@@ -1328,6 +1334,7 @@
     <w:lsdException w:name="Smart Hyperlink" w:semiHidden="1" w:unhideWhenUsed="1"/>
     <w:lsdException w:name="Hashtag" w:semiHidden="1" w:unhideWhenUsed="1"/>
     <w:lsdException w:name="Unresolved Mention" w:semiHidden="1" w:unhideWhenUsed="1"/>
+    <w:lsdException w:name="Smart Link" w:semiHidden="1" w:unhideWhenUsed="1"/>
   </w:latentStyles>
   <w:style w:type="paragraph" w:default="1" w:styleId="Normal">
     <w:name w:val="Normal"/>

</xml_diff>